<commit_message>
Update git commit -m update
</commit_message>
<xml_diff>
--- a/Docs/four-year school program.docx
+++ b/Docs/four-year school program.docx
@@ -3544,8 +3544,16 @@
           <w:numId w:val="63"/>
         </w:numPr>
         <w:spacing w:before="100" w:beforeAutospacing="1" w:after="100" w:afterAutospacing="1" w:line="240" w:lineRule="auto"/>
-      </w:pPr>
-      <w:r>
+        <w:rPr>
+          <w:strike/>
+          <w:color w:val="BFBFBF" w:themeColor="background1" w:themeShade="BF"/>
+        </w:rPr>
+      </w:pPr>
+      <w:r>
+        <w:rPr>
+          <w:strike/>
+          <w:color w:val="BFBFBF" w:themeColor="background1" w:themeShade="BF"/>
+        </w:rPr>
         <w:t>Write a function that takes in a list of numbers and returns the sum of all the numbers in the list.</w:t>
       </w:r>
     </w:p>
@@ -3700,6 +3708,7 @@
         </w:numPr>
       </w:pPr>
       <w:r>
+        <w:lastRenderedPageBreak/>
         <w:t>Database Systems: In this week, we will start our study of database systems. We will cover data modeling, SQL, and database design. I recommend the book "Database System Concepts" by Abraham Silberschatz, Henry F. Korth, and S. Sudarshan.</w:t>
       </w:r>
     </w:p>
@@ -3892,6 +3901,7 @@
         </w:numPr>
       </w:pPr>
       <w:r>
+        <w:lastRenderedPageBreak/>
         <w:t>Programming Lab: In the programming lab, we will work on implementing virtual memory and file systems in practice.</w:t>
       </w:r>
     </w:p>
@@ -4092,6 +4102,7 @@
         </w:numPr>
       </w:pPr>
       <w:r>
+        <w:lastRenderedPageBreak/>
         <w:t>Theory of Computation: This week, we will start our study of the theory of computation. We will cover automata theory, formal languages, and computability. I recommend the book "Introduction to the Theory of Computation" by Michael Sipser.</w:t>
       </w:r>
     </w:p>
@@ -4485,6 +4496,7 @@
           <w:szCs w:val="24"/>
           <w:lang w:eastAsia="sr-Latn-RS"/>
         </w:rPr>
+        <w:lastRenderedPageBreak/>
         <w:t>Week 12-13: Database Systems</w:t>
       </w:r>
     </w:p>
@@ -5078,6 +5090,7 @@
           <w:szCs w:val="24"/>
           <w:lang w:eastAsia="sr-Latn-RS"/>
         </w:rPr>
+        <w:lastRenderedPageBreak/>
         <w:t>"Hands-On Machine Learning with Scikit-Learn and TensorFlow" by Aurélien Géron</w:t>
       </w:r>
     </w:p>
@@ -5678,6 +5691,7 @@
           <w:szCs w:val="24"/>
           <w:lang w:eastAsia="sr-Latn-RS"/>
         </w:rPr>
+        <w:lastRenderedPageBreak/>
         <w:t>Week 1-2: Computer Architecture and Organization</w:t>
       </w:r>
     </w:p>
@@ -6234,6 +6248,7 @@
           <w:szCs w:val="24"/>
           <w:lang w:eastAsia="sr-Latn-RS"/>
         </w:rPr>
+        <w:lastRenderedPageBreak/>
         <w:t>Readings: "Cloud Computing: Principles and Paradigms" by Rajkumar Buyya, James Broberg, and Andrzej Goscinski; "Big Data: Principles and Best Practices of Scalable Realtime Data Systems" by Nathan Marz and James Warren</w:t>
       </w:r>
     </w:p>
@@ -6627,6 +6642,7 @@
           <w:szCs w:val="24"/>
           <w:lang w:eastAsia="sr-Latn-RS"/>
         </w:rPr>
+        <w:lastRenderedPageBreak/>
         <w:t>Topics: Computer Vision and Image Processing</w:t>
       </w:r>
     </w:p>
@@ -7131,6 +7147,7 @@
           <w:szCs w:val="24"/>
           <w:lang w:eastAsia="sr-Latn-RS"/>
         </w:rPr>
+        <w:lastRenderedPageBreak/>
         <w:t>In Software Engineering class, we will focus on software design patterns and their implementation in real-world projects. We will also learn about agile software development methodologies and how to apply them effectively. Recommended reading: "Design Patterns: Elements of Reusable Object-Oriented Software" by Erich Gamma, Richard Helm, Ralph Johnson, and John Vlissides.</w:t>
       </w:r>
     </w:p>

</xml_diff>